<commit_message>
Replace RAPPORT PROJET DE SOUTENANCE.docx
</commit_message>
<xml_diff>
--- a/projet/RAPPORT PROJET DE SOUTENANCE.docx
+++ b/projet/RAPPORT PROJET DE SOUTENANCE.docx
@@ -4,148 +4,227 @@
   <w:body>
     <w:p>
       <w:pPr>
+        <w:pBdr>
+          <w:bottom w:val="single" w:sz="6" w:space="1" w:color="auto"/>
+        </w:pBdr>
         <w:jc w:val="center"/>
         <w:rPr>
-          <w:rFonts w:ascii="Arial" w:hAnsi="Arial" w:cs="Arial"/>
+          <w:rFonts w:ascii="Cambria" w:hAnsi="Cambria" w:cs="Arial"/>
           <w:b/>
           <w:bCs/>
-          <w:sz w:val="32"/>
-          <w:szCs w:val="32"/>
-        </w:rPr>
-      </w:pPr>
-      <w:r>
-        <w:rPr>
-          <w:rFonts w:ascii="Arial" w:hAnsi="Arial" w:cs="Arial"/>
+        </w:rPr>
+      </w:pPr>
+    </w:p>
+    <w:p>
+      <w:pPr>
+        <w:jc w:val="center"/>
+        <w:rPr>
+          <w:rFonts w:ascii="Cambria" w:hAnsi="Cambria" w:cs="Arial"/>
+          <w:b/>
+          <w:bCs/>
+        </w:rPr>
+      </w:pPr>
+    </w:p>
+    <w:p>
+      <w:pPr>
+        <w:jc w:val="center"/>
+        <w:rPr>
+          <w:rFonts w:ascii="Cambria" w:hAnsi="Cambria" w:cs="Arial"/>
           <w:b/>
           <w:bCs/>
           <w:sz w:val="36"/>
           <w:szCs w:val="36"/>
         </w:rPr>
-        <w:t xml:space="preserve">RAPPORT - </w:t>
-      </w:r>
-      <w:r>
-        <w:rPr>
-          <w:rFonts w:ascii="Arial" w:hAnsi="Arial" w:cs="Arial"/>
+      </w:pPr>
+      <w:r>
+        <w:rPr>
+          <w:rFonts w:ascii="Cambria" w:hAnsi="Cambria" w:cs="Arial"/>
           <w:b/>
           <w:bCs/>
           <w:sz w:val="36"/>
           <w:szCs w:val="36"/>
         </w:rPr>
-        <w:t>Projet de Programmation synchrone</w:t>
-      </w:r>
-      <w:r>
-        <w:rPr>
-          <w:rFonts w:ascii="Arial" w:hAnsi="Arial" w:cs="Arial"/>
+        <w:t xml:space="preserve">RAPPORT - Projet de Programmation </w:t>
+      </w:r>
+      <w:r>
+        <w:rPr>
+          <w:rFonts w:ascii="Cambria" w:hAnsi="Cambria" w:cs="Arial"/>
           <w:b/>
           <w:bCs/>
           <w:sz w:val="36"/>
           <w:szCs w:val="36"/>
         </w:rPr>
-        <w:br/>
-      </w:r>
-    </w:p>
-    <w:p>
-      <w:pPr>
-        <w:rPr>
-          <w:rFonts w:ascii="Arial" w:hAnsi="Arial" w:cs="Arial"/>
-          <w:sz w:val="28"/>
-          <w:szCs w:val="28"/>
-        </w:rPr>
-      </w:pPr>
-      <w:r>
-        <w:rPr>
-          <w:rFonts w:ascii="Arial" w:hAnsi="Arial" w:cs="Arial"/>
-          <w:sz w:val="28"/>
-          <w:szCs w:val="28"/>
-        </w:rPr>
-        <w:t>Alexandre LY – 71701881</w:t>
-      </w:r>
-      <w:r>
-        <w:rPr>
-          <w:rFonts w:ascii="Arial" w:hAnsi="Arial" w:cs="Arial"/>
-          <w:sz w:val="28"/>
-          <w:szCs w:val="28"/>
-        </w:rPr>
-        <w:br/>
-        <w:t xml:space="preserve">Julien Chau – </w:t>
-      </w:r>
-      <w:r>
-        <w:rPr>
-          <w:rFonts w:ascii="Arial" w:hAnsi="Arial" w:cs="Arial"/>
-          <w:sz w:val="28"/>
-          <w:szCs w:val="28"/>
-        </w:rPr>
-        <w:br/>
-      </w:r>
-      <w:r>
-        <w:rPr>
-          <w:rFonts w:ascii="Arial" w:hAnsi="Arial" w:cs="Arial"/>
-          <w:sz w:val="28"/>
-          <w:szCs w:val="28"/>
-        </w:rPr>
-        <w:br/>
-      </w:r>
+        <w:t>S</w:t>
+      </w:r>
+      <w:r>
+        <w:rPr>
+          <w:rFonts w:ascii="Cambria" w:hAnsi="Cambria" w:cs="Arial"/>
+          <w:b/>
+          <w:bCs/>
+          <w:sz w:val="36"/>
+          <w:szCs w:val="36"/>
+        </w:rPr>
+        <w:t>ynchrone</w:t>
+      </w:r>
+    </w:p>
+    <w:p>
+      <w:pPr>
+        <w:rPr>
+          <w:rFonts w:ascii="Cambria" w:hAnsi="Cambria" w:cs="Arial"/>
+          <w:sz w:val="24"/>
+          <w:szCs w:val="24"/>
+        </w:rPr>
+      </w:pPr>
     </w:p>
     <w:p>
       <w:pPr>
         <w:pStyle w:val="ListParagraph"/>
         <w:numPr>
           <w:ilvl w:val="0"/>
-          <w:numId w:val="3"/>
+          <w:numId w:val="4"/>
         </w:numPr>
         <w:rPr>
-          <w:rFonts w:ascii="Arial" w:hAnsi="Arial" w:cs="Arial"/>
+          <w:rFonts w:ascii="Cambria" w:hAnsi="Cambria" w:cs="Arial"/>
+          <w:b/>
+          <w:bCs/>
+          <w:sz w:val="24"/>
+          <w:szCs w:val="24"/>
+          <w:u w:val="single"/>
+        </w:rPr>
+      </w:pPr>
+      <w:r>
+        <w:rPr>
+          <w:rFonts w:ascii="Cambria" w:hAnsi="Cambria" w:cs="Arial"/>
+          <w:b/>
+          <w:bCs/>
+          <w:sz w:val="24"/>
+          <w:szCs w:val="24"/>
+          <w:u w:val="single"/>
+        </w:rPr>
+        <w:t>Introduction</w:t>
+      </w:r>
+    </w:p>
+    <w:p>
+      <w:pPr>
+        <w:rPr>
+          <w:rFonts w:ascii="Cambria" w:hAnsi="Cambria" w:cs="Arial"/>
+          <w:sz w:val="24"/>
+          <w:szCs w:val="24"/>
+        </w:rPr>
+      </w:pPr>
+      <w:r>
+        <w:rPr>
+          <w:rFonts w:ascii="Cambria" w:hAnsi="Cambria" w:cs="Arial"/>
+          <w:sz w:val="24"/>
+          <w:szCs w:val="24"/>
+        </w:rPr>
+        <w:t>Le but du projet est de programmer le module de contrôle d’un véhicule autonome qu’on place sur la cartographie d’une ville virtuelle en deux dimensions. Cette carte est composée d’un circuit tracé en couleur, et ce parcours doit respecter certaines contraintes : une limitation de vitesse, des feux rouges, des obstacles à éviter, et des changements de directions.</w:t>
+      </w:r>
+    </w:p>
+    <w:p>
+      <w:pPr>
+        <w:rPr>
+          <w:rFonts w:ascii="Cambria" w:hAnsi="Cambria" w:cs="Arial"/>
+          <w:sz w:val="24"/>
+          <w:szCs w:val="24"/>
+        </w:rPr>
+      </w:pPr>
+      <w:r>
+        <w:rPr>
+          <w:rFonts w:ascii="Cambria" w:hAnsi="Cambria" w:cs="Arial"/>
+          <w:sz w:val="24"/>
+          <w:szCs w:val="24"/>
+        </w:rPr>
+        <w:t xml:space="preserve">Le programme sera écrit en </w:t>
+      </w:r>
+      <w:proofErr w:type="spellStart"/>
+      <w:r>
+        <w:rPr>
+          <w:rFonts w:ascii="Cambria" w:hAnsi="Cambria" w:cs="Arial"/>
+          <w:sz w:val="24"/>
+          <w:szCs w:val="24"/>
+        </w:rPr>
+        <w:t>Heptagon</w:t>
+      </w:r>
+      <w:proofErr w:type="spellEnd"/>
+      <w:r>
+        <w:rPr>
+          <w:rFonts w:ascii="Cambria" w:hAnsi="Cambria" w:cs="Arial"/>
+          <w:sz w:val="24"/>
+          <w:szCs w:val="24"/>
+        </w:rPr>
+        <w:t xml:space="preserve"> et devra suivre </w:t>
+      </w:r>
+      <w:r>
+        <w:rPr>
+          <w:rFonts w:ascii="Cambria" w:hAnsi="Cambria" w:cs="Arial"/>
+          <w:sz w:val="24"/>
+          <w:szCs w:val="24"/>
+        </w:rPr>
+        <w:t>la méthodologie des langages synchrones vu en cours.</w:t>
+      </w:r>
+    </w:p>
+    <w:p>
+      <w:pPr>
+        <w:rPr>
+          <w:rFonts w:ascii="Cambria" w:hAnsi="Cambria" w:cs="Arial"/>
+          <w:sz w:val="24"/>
+          <w:szCs w:val="24"/>
+        </w:rPr>
+      </w:pPr>
+    </w:p>
+    <w:p>
+      <w:pPr>
+        <w:pStyle w:val="ListParagraph"/>
+        <w:numPr>
+          <w:ilvl w:val="0"/>
+          <w:numId w:val="4"/>
+        </w:numPr>
+        <w:rPr>
+          <w:rFonts w:ascii="Cambria" w:hAnsi="Cambria" w:cs="Arial"/>
+          <w:b/>
+          <w:bCs/>
+          <w:sz w:val="24"/>
+          <w:szCs w:val="24"/>
+          <w:u w:val="single"/>
+        </w:rPr>
+      </w:pPr>
+      <w:r>
+        <w:rPr>
+          <w:rFonts w:ascii="Cambria" w:hAnsi="Cambria" w:cs="Arial"/>
+          <w:b/>
+          <w:bCs/>
+          <w:sz w:val="24"/>
+          <w:szCs w:val="24"/>
+          <w:u w:val="single"/>
+        </w:rPr>
+        <w:t>Architecture du contrôleur</w:t>
+      </w:r>
+    </w:p>
+    <w:p>
+      <w:pPr>
+        <w:rPr>
+          <w:rFonts w:ascii="Cambria" w:hAnsi="Cambria" w:cs="Arial"/>
+          <w:b/>
+          <w:bCs/>
+          <w:sz w:val="24"/>
+          <w:szCs w:val="24"/>
+          <w:u w:val="single"/>
+        </w:rPr>
+      </w:pPr>
+    </w:p>
+    <w:p>
+      <w:pPr>
+        <w:jc w:val="center"/>
+        <w:rPr>
+          <w:rFonts w:ascii="Cambria" w:hAnsi="Cambria" w:cs="Arial"/>
           <w:sz w:val="28"/>
           <w:szCs w:val="28"/>
         </w:rPr>
       </w:pPr>
       <w:r>
         <w:rPr>
-          <w:rFonts w:ascii="Arial" w:hAnsi="Arial" w:cs="Arial"/>
-          <w:sz w:val="28"/>
-          <w:szCs w:val="28"/>
-        </w:rPr>
-        <w:t xml:space="preserve"> ???? don </w:t>
-      </w:r>
-      <w:proofErr w:type="spellStart"/>
-      <w:r>
-        <w:rPr>
-          <w:rFonts w:ascii="Arial" w:hAnsi="Arial" w:cs="Arial"/>
-          <w:sz w:val="28"/>
-          <w:szCs w:val="28"/>
-        </w:rPr>
-        <w:t>koi</w:t>
-      </w:r>
-      <w:proofErr w:type="spellEnd"/>
-      <w:r>
-        <w:rPr>
-          <w:rFonts w:ascii="Arial" w:hAnsi="Arial" w:cs="Arial"/>
-          <w:sz w:val="28"/>
-          <w:szCs w:val="28"/>
-        </w:rPr>
-        <w:t xml:space="preserve"> come titre</w:t>
-      </w:r>
-      <w:r>
-        <w:rPr>
-          <w:rFonts w:ascii="Arial" w:hAnsi="Arial" w:cs="Arial"/>
-          <w:sz w:val="28"/>
-          <w:szCs w:val="28"/>
-        </w:rPr>
-        <w:br/>
-      </w:r>
-    </w:p>
-    <w:p>
-      <w:pPr>
-        <w:jc w:val="center"/>
-        <w:rPr>
-          <w:rFonts w:ascii="Arial" w:hAnsi="Arial" w:cs="Arial"/>
-          <w:sz w:val="28"/>
-          <w:szCs w:val="28"/>
-        </w:rPr>
-      </w:pPr>
-      <w:r>
-        <w:rPr>
-          <w:rFonts w:ascii="Arial" w:hAnsi="Arial" w:cs="Arial"/>
+          <w:rFonts w:ascii="Cambria" w:hAnsi="Cambria" w:cs="Arial"/>
           <w:noProof/>
           <w:sz w:val="28"/>
           <w:szCs w:val="28"/>
@@ -168,7 +247,7 @@
                     </pic:cNvPicPr>
                   </pic:nvPicPr>
                   <pic:blipFill>
-                    <a:blip r:embed="rId5">
+                    <a:blip r:embed="rId7">
                       <a:extLst>
                         <a:ext uri="{28A0092B-C50C-407E-A947-70E740481C1C}">
                           <a14:useLocalDpi xmlns:a14="http://schemas.microsoft.com/office/drawing/2010/main" val="0"/>
@@ -199,70 +278,599 @@
           </wp:inline>
         </w:drawing>
       </w:r>
-      <w:r>
-        <w:rPr>
-          <w:rFonts w:ascii="Arial" w:hAnsi="Arial" w:cs="Arial"/>
-          <w:sz w:val="28"/>
-          <w:szCs w:val="28"/>
-        </w:rPr>
-        <w:br/>
-      </w:r>
+    </w:p>
+    <w:p>
+      <w:pPr>
+        <w:rPr>
+          <w:rFonts w:ascii="Cambria" w:hAnsi="Cambria" w:cs="Arial"/>
+          <w:sz w:val="24"/>
+          <w:szCs w:val="24"/>
+        </w:rPr>
+      </w:pPr>
+      <w:r>
+        <w:rPr>
+          <w:rFonts w:ascii="Cambria" w:hAnsi="Cambria" w:cs="Arial"/>
+          <w:sz w:val="24"/>
+          <w:szCs w:val="24"/>
+        </w:rPr>
+        <w:t xml:space="preserve">Le contrôleur est constitué d’un automate à états : </w:t>
+      </w:r>
+      <w:r>
+        <w:rPr>
+          <w:rFonts w:ascii="Cambria" w:hAnsi="Cambria" w:cs="Arial"/>
+          <w:i/>
+          <w:iCs/>
+          <w:sz w:val="24"/>
+          <w:szCs w:val="24"/>
+        </w:rPr>
+        <w:t>Action</w:t>
+      </w:r>
+      <w:r>
+        <w:rPr>
+          <w:rFonts w:ascii="Cambria" w:hAnsi="Cambria" w:cs="Arial"/>
+          <w:sz w:val="24"/>
+          <w:szCs w:val="24"/>
+        </w:rPr>
+        <w:t xml:space="preserve">, </w:t>
+      </w:r>
+      <w:proofErr w:type="spellStart"/>
+      <w:r>
+        <w:rPr>
+          <w:rFonts w:ascii="Cambria" w:hAnsi="Cambria" w:cs="Arial"/>
+          <w:i/>
+          <w:iCs/>
+          <w:sz w:val="24"/>
+          <w:szCs w:val="24"/>
+        </w:rPr>
+        <w:t>Arrived</w:t>
+      </w:r>
+      <w:proofErr w:type="spellEnd"/>
+      <w:r>
+        <w:rPr>
+          <w:rFonts w:ascii="Cambria" w:hAnsi="Cambria" w:cs="Arial"/>
+          <w:sz w:val="24"/>
+          <w:szCs w:val="24"/>
+        </w:rPr>
+        <w:t xml:space="preserve">, </w:t>
+      </w:r>
+      <w:r>
+        <w:rPr>
+          <w:rFonts w:ascii="Cambria" w:hAnsi="Cambria" w:cs="Arial"/>
+          <w:i/>
+          <w:iCs/>
+          <w:sz w:val="24"/>
+          <w:szCs w:val="24"/>
+        </w:rPr>
+        <w:t>Go</w:t>
+      </w:r>
+      <w:r>
+        <w:rPr>
+          <w:rFonts w:ascii="Cambria" w:hAnsi="Cambria" w:cs="Arial"/>
+          <w:sz w:val="24"/>
+          <w:szCs w:val="24"/>
+        </w:rPr>
+        <w:t xml:space="preserve">, </w:t>
+      </w:r>
+      <w:proofErr w:type="spellStart"/>
+      <w:r>
+        <w:rPr>
+          <w:rFonts w:ascii="Cambria" w:hAnsi="Cambria" w:cs="Arial"/>
+          <w:i/>
+          <w:iCs/>
+          <w:sz w:val="24"/>
+          <w:szCs w:val="24"/>
+        </w:rPr>
+        <w:t>Turn</w:t>
+      </w:r>
+      <w:proofErr w:type="spellEnd"/>
+      <w:r>
+        <w:rPr>
+          <w:rFonts w:ascii="Cambria" w:hAnsi="Cambria" w:cs="Arial"/>
+          <w:sz w:val="24"/>
+          <w:szCs w:val="24"/>
+        </w:rPr>
+        <w:t>,</w:t>
+      </w:r>
+      <w:r>
+        <w:rPr>
+          <w:rFonts w:ascii="Cambria" w:hAnsi="Cambria" w:cs="Arial"/>
+          <w:sz w:val="24"/>
+          <w:szCs w:val="24"/>
+        </w:rPr>
+        <w:t xml:space="preserve"> et</w:t>
+      </w:r>
+      <w:r>
+        <w:rPr>
+          <w:rFonts w:ascii="Cambria" w:hAnsi="Cambria" w:cs="Arial"/>
+          <w:sz w:val="24"/>
+          <w:szCs w:val="24"/>
+        </w:rPr>
+        <w:t xml:space="preserve"> </w:t>
+      </w:r>
+      <w:r>
+        <w:rPr>
+          <w:rFonts w:ascii="Cambria" w:hAnsi="Cambria" w:cs="Arial"/>
+          <w:i/>
+          <w:iCs/>
+          <w:sz w:val="24"/>
+          <w:szCs w:val="24"/>
+        </w:rPr>
+        <w:t>Obstacle</w:t>
+      </w:r>
+      <w:r>
+        <w:rPr>
+          <w:rFonts w:ascii="Cambria" w:hAnsi="Cambria" w:cs="Arial"/>
+          <w:sz w:val="24"/>
+          <w:szCs w:val="24"/>
+        </w:rPr>
+        <w:t xml:space="preserve">. </w:t>
+      </w:r>
+      <w:r>
+        <w:rPr>
+          <w:rFonts w:ascii="Cambria" w:hAnsi="Cambria" w:cs="Arial"/>
+          <w:sz w:val="24"/>
+          <w:szCs w:val="24"/>
+        </w:rPr>
+        <w:t xml:space="preserve">A chaque passage de bande verte du parcours par la voiture, on entre dans l’état </w:t>
+      </w:r>
+      <w:r>
+        <w:rPr>
+          <w:rFonts w:ascii="Cambria" w:hAnsi="Cambria" w:cs="Arial"/>
+          <w:i/>
+          <w:iCs/>
+          <w:sz w:val="24"/>
+          <w:szCs w:val="24"/>
+        </w:rPr>
+        <w:t xml:space="preserve">Action </w:t>
+      </w:r>
+      <w:r>
+        <w:rPr>
+          <w:rFonts w:ascii="Cambria" w:hAnsi="Cambria" w:cs="Arial"/>
+          <w:sz w:val="24"/>
+          <w:szCs w:val="24"/>
+        </w:rPr>
+        <w:t>de l’automate</w:t>
+      </w:r>
+      <w:r>
+        <w:rPr>
+          <w:rFonts w:ascii="Cambria" w:hAnsi="Cambria" w:cs="Arial"/>
+          <w:sz w:val="24"/>
+          <w:szCs w:val="24"/>
+        </w:rPr>
+        <w:t> : s</w:t>
+      </w:r>
+      <w:r>
+        <w:rPr>
+          <w:rFonts w:ascii="Cambria" w:hAnsi="Cambria" w:cs="Arial"/>
+          <w:sz w:val="24"/>
+          <w:szCs w:val="24"/>
+        </w:rPr>
+        <w:t>elon le type de l’action, on entre dans l’état correspondant (</w:t>
+      </w:r>
+      <w:r>
+        <w:rPr>
+          <w:rFonts w:ascii="Cambria" w:hAnsi="Cambria" w:cs="Arial"/>
+          <w:i/>
+          <w:iCs/>
+          <w:sz w:val="24"/>
+          <w:szCs w:val="24"/>
+        </w:rPr>
+        <w:t xml:space="preserve">Go, </w:t>
+      </w:r>
+      <w:proofErr w:type="spellStart"/>
+      <w:r>
+        <w:rPr>
+          <w:rFonts w:ascii="Cambria" w:hAnsi="Cambria" w:cs="Arial"/>
+          <w:i/>
+          <w:iCs/>
+          <w:sz w:val="24"/>
+          <w:szCs w:val="24"/>
+        </w:rPr>
+        <w:t>Turn</w:t>
+      </w:r>
+      <w:proofErr w:type="spellEnd"/>
+      <w:r>
+        <w:rPr>
+          <w:rFonts w:ascii="Cambria" w:hAnsi="Cambria" w:cs="Arial"/>
+          <w:i/>
+          <w:iCs/>
+          <w:sz w:val="24"/>
+          <w:szCs w:val="24"/>
+        </w:rPr>
+        <w:t xml:space="preserve">, </w:t>
+      </w:r>
+      <w:proofErr w:type="spellStart"/>
+      <w:r>
+        <w:rPr>
+          <w:rFonts w:ascii="Cambria" w:hAnsi="Cambria" w:cs="Arial"/>
+          <w:i/>
+          <w:iCs/>
+          <w:sz w:val="24"/>
+          <w:szCs w:val="24"/>
+        </w:rPr>
+        <w:t>Arrived</w:t>
+      </w:r>
+      <w:proofErr w:type="spellEnd"/>
+      <w:r>
+        <w:rPr>
+          <w:rFonts w:ascii="Cambria" w:hAnsi="Cambria" w:cs="Arial"/>
+          <w:sz w:val="24"/>
+          <w:szCs w:val="24"/>
+        </w:rPr>
+        <w:t>).</w:t>
+      </w:r>
+      <w:r>
+        <w:rPr>
+          <w:rFonts w:ascii="Cambria" w:hAnsi="Cambria" w:cs="Arial"/>
+          <w:sz w:val="24"/>
+          <w:szCs w:val="24"/>
+        </w:rPr>
+        <w:t xml:space="preserve"> Tandis que lorsque la voiture capte une bande rouge, cela correspond à un feu de signalisation et la voiture doit s’arrêter. Le sonar de la voiture permet de déterminer s’il existe un obstacle proche de la voiture, si oui alors on entre dans l’état </w:t>
+      </w:r>
+      <w:r>
+        <w:rPr>
+          <w:rFonts w:ascii="Cambria" w:hAnsi="Cambria" w:cs="Arial"/>
+          <w:i/>
+          <w:iCs/>
+          <w:sz w:val="24"/>
+          <w:szCs w:val="24"/>
+        </w:rPr>
+        <w:t xml:space="preserve">Obstacle </w:t>
+      </w:r>
+      <w:r>
+        <w:rPr>
+          <w:rFonts w:ascii="Cambria" w:hAnsi="Cambria" w:cs="Arial"/>
+          <w:sz w:val="24"/>
+          <w:szCs w:val="24"/>
+        </w:rPr>
+        <w:t>et on doit le contourner et éviter une collision.</w:t>
+      </w:r>
+    </w:p>
+    <w:p>
+      <w:pPr>
+        <w:rPr>
+          <w:rFonts w:ascii="Cambria" w:hAnsi="Cambria" w:cs="Arial"/>
+          <w:sz w:val="24"/>
+          <w:szCs w:val="24"/>
+        </w:rPr>
+      </w:pPr>
     </w:p>
     <w:p>
       <w:pPr>
         <w:pStyle w:val="ListParagraph"/>
         <w:numPr>
           <w:ilvl w:val="0"/>
-          <w:numId w:val="2"/>
+          <w:numId w:val="4"/>
         </w:numPr>
         <w:rPr>
-          <w:rFonts w:ascii="Arial" w:hAnsi="Arial" w:cs="Arial"/>
+          <w:rFonts w:ascii="Cambria" w:hAnsi="Cambria" w:cs="Arial"/>
+          <w:sz w:val="24"/>
+          <w:szCs w:val="24"/>
+        </w:rPr>
+      </w:pPr>
+      <w:r>
+        <w:rPr>
+          <w:rFonts w:ascii="Cambria" w:hAnsi="Cambria" w:cs="Arial"/>
           <w:b/>
           <w:bCs/>
-          <w:sz w:val="28"/>
-          <w:szCs w:val="28"/>
-        </w:rPr>
-      </w:pPr>
-      <w:r>
-        <w:rPr>
-          <w:rFonts w:ascii="Arial" w:hAnsi="Arial" w:cs="Arial"/>
+          <w:sz w:val="24"/>
+          <w:szCs w:val="24"/>
+          <w:u w:val="single"/>
+        </w:rPr>
+        <w:t>Algorithme de s</w:t>
+      </w:r>
+      <w:r>
+        <w:rPr>
+          <w:rFonts w:ascii="Cambria" w:hAnsi="Cambria" w:cs="Arial"/>
           <w:b/>
           <w:bCs/>
-          <w:sz w:val="28"/>
-          <w:szCs w:val="28"/>
-        </w:rPr>
-        <w:t xml:space="preserve">Suiveur de ligne </w:t>
-      </w:r>
-    </w:p>
-    <w:p>
-      <w:pPr>
-        <w:rPr>
-          <w:rFonts w:ascii="Arial" w:hAnsi="Arial" w:cs="Arial"/>
-          <w:sz w:val="28"/>
-          <w:szCs w:val="28"/>
-        </w:rPr>
-      </w:pPr>
-      <w:r>
-        <w:rPr>
-          <w:rFonts w:ascii="Arial" w:hAnsi="Arial" w:cs="Arial"/>
-          <w:sz w:val="28"/>
-          <w:szCs w:val="28"/>
-        </w:rPr>
-        <w:t xml:space="preserve"> Implémentation du PID paramétré avec la méthode Ziegler-Nichols </w:t>
-      </w:r>
-      <w:r>
-        <w:rPr>
-          <w:rFonts w:ascii="Arial" w:hAnsi="Arial" w:cs="Arial"/>
-          <w:sz w:val="28"/>
-          <w:szCs w:val="28"/>
-        </w:rPr>
-        <w:br/>
-      </w:r>
-      <w:r>
-        <w:rPr>
-          <w:rFonts w:ascii="Arial" w:hAnsi="Arial" w:cs="Arial"/>
-          <w:sz w:val="28"/>
-          <w:szCs w:val="28"/>
+          <w:sz w:val="24"/>
+          <w:szCs w:val="24"/>
+          <w:u w:val="single"/>
+        </w:rPr>
+        <w:t>uiv</w:t>
+      </w:r>
+      <w:r>
+        <w:rPr>
+          <w:rFonts w:ascii="Cambria" w:hAnsi="Cambria" w:cs="Arial"/>
+          <w:b/>
+          <w:bCs/>
+          <w:sz w:val="24"/>
+          <w:szCs w:val="24"/>
+          <w:u w:val="single"/>
+        </w:rPr>
+        <w:t>i</w:t>
+      </w:r>
+      <w:r>
+        <w:rPr>
+          <w:rFonts w:ascii="Cambria" w:hAnsi="Cambria" w:cs="Arial"/>
+          <w:b/>
+          <w:bCs/>
+          <w:sz w:val="24"/>
+          <w:szCs w:val="24"/>
+          <w:u w:val="single"/>
+        </w:rPr>
+        <w:t xml:space="preserve"> de ligne</w:t>
+      </w:r>
+    </w:p>
+    <w:p>
+      <w:pPr>
+        <w:rPr>
+          <w:rFonts w:ascii="Cambria" w:hAnsi="Cambria" w:cs="Arial"/>
+          <w:sz w:val="24"/>
+          <w:szCs w:val="24"/>
+        </w:rPr>
+      </w:pPr>
+      <w:r>
+        <w:rPr>
+          <w:rFonts w:ascii="Cambria" w:hAnsi="Cambria" w:cs="Arial"/>
+          <w:sz w:val="24"/>
+          <w:szCs w:val="24"/>
+        </w:rPr>
+        <w:t>Pour que la voiture puisse suivre le parcours à travers la ville, sans faire de hors-piste, on se retrouve face à un problème : lorsque la voiture se retrouve d’un côté de la route, comment faire pour</w:t>
+      </w:r>
+      <w:r>
+        <w:rPr>
+          <w:rFonts w:ascii="Cambria" w:hAnsi="Cambria" w:cs="Arial"/>
+          <w:sz w:val="24"/>
+          <w:szCs w:val="24"/>
+        </w:rPr>
+        <w:t xml:space="preserve"> retrouver le bon sens ? Une méthode naïve serait que la voiture tourne dans le sens opposé pour revenir sur le bon chemin, avec une valeur discrète. Mais cette technique n’est pas efficace puisqu’on se retrouve avec une voiture qui roule constamment en « zig-zag ».</w:t>
+      </w:r>
+    </w:p>
+    <w:p>
+      <w:pPr>
+        <w:rPr>
+          <w:rFonts w:ascii="Cambria" w:hAnsi="Cambria" w:cs="Arial"/>
+          <w:sz w:val="24"/>
+          <w:szCs w:val="24"/>
+        </w:rPr>
+      </w:pPr>
+      <w:r>
+        <w:rPr>
+          <w:rFonts w:ascii="Cambria" w:hAnsi="Cambria" w:cs="Arial"/>
+          <w:sz w:val="24"/>
+          <w:szCs w:val="24"/>
+        </w:rPr>
+        <w:t>L</w:t>
+      </w:r>
+      <w:r>
+        <w:rPr>
+          <w:rFonts w:ascii="Cambria" w:hAnsi="Cambria" w:cs="Arial"/>
+          <w:sz w:val="24"/>
+          <w:szCs w:val="24"/>
+        </w:rPr>
+        <w:t xml:space="preserve">’algorithme du </w:t>
+      </w:r>
+      <w:r>
+        <w:rPr>
+          <w:rFonts w:ascii="Cambria" w:hAnsi="Cambria" w:cs="Arial"/>
+          <w:sz w:val="24"/>
+          <w:szCs w:val="24"/>
+        </w:rPr>
+        <w:t>régulateur</w:t>
+      </w:r>
+      <w:r>
+        <w:rPr>
+          <w:rFonts w:ascii="Cambria" w:hAnsi="Cambria" w:cs="Arial"/>
+          <w:sz w:val="24"/>
+          <w:szCs w:val="24"/>
+        </w:rPr>
+        <w:t xml:space="preserve"> </w:t>
+      </w:r>
+      <w:r>
+        <w:rPr>
+          <w:rFonts w:ascii="Cambria" w:hAnsi="Cambria" w:cs="Arial"/>
+          <w:sz w:val="24"/>
+          <w:szCs w:val="24"/>
+        </w:rPr>
+        <w:t>PID</w:t>
+      </w:r>
+      <w:r>
+        <w:rPr>
+          <w:rFonts w:ascii="Cambria" w:hAnsi="Cambria" w:cs="Arial"/>
+          <w:sz w:val="24"/>
+          <w:szCs w:val="24"/>
+        </w:rPr>
+        <w:t xml:space="preserve"> (</w:t>
+      </w:r>
+      <w:proofErr w:type="spellStart"/>
+      <w:r>
+        <w:rPr>
+          <w:rFonts w:ascii="Cambria" w:hAnsi="Cambria" w:cs="Arial"/>
+          <w:sz w:val="24"/>
+          <w:szCs w:val="24"/>
+        </w:rPr>
+        <w:t>Proportionnal-Integral-Derivative</w:t>
+      </w:r>
+      <w:proofErr w:type="spellEnd"/>
+      <w:r>
+        <w:rPr>
+          <w:rFonts w:ascii="Cambria" w:hAnsi="Cambria" w:cs="Arial"/>
+          <w:sz w:val="24"/>
+          <w:szCs w:val="24"/>
+        </w:rPr>
+        <w:t>) est un algorithme efficace pour la résolution de ce problème.</w:t>
+      </w:r>
+    </w:p>
+    <w:p>
+      <w:pPr>
+        <w:rPr>
+          <w:rFonts w:ascii="Cambria" w:hAnsi="Cambria" w:cs="Arial"/>
+          <w:sz w:val="24"/>
+          <w:szCs w:val="24"/>
+        </w:rPr>
+      </w:pPr>
+      <w:r>
+        <w:rPr>
+          <w:rFonts w:ascii="Cambria" w:hAnsi="Cambria" w:cs="Arial"/>
+          <w:sz w:val="24"/>
+          <w:szCs w:val="24"/>
+        </w:rPr>
+        <w:t xml:space="preserve">Plus la voiture dévie de son chemin, et plus les capteurs perçoivent la couleur du côté vers lequel elle se dirige : cyan pour la gauche et magenta pour la droite. Cette différence </w:t>
+      </w:r>
+      <w:r>
+        <w:rPr>
+          <w:rFonts w:ascii="Cambria" w:hAnsi="Cambria" w:cs="Arial"/>
+          <w:sz w:val="24"/>
+          <w:szCs w:val="24"/>
+        </w:rPr>
+        <w:t>de couleur avec le bleu, couleur de la route, est l’erreur ; et plus cette variable est grande, plus la correction est élevée.</w:t>
+      </w:r>
+    </w:p>
+    <w:p>
+      <w:pPr>
+        <w:rPr>
+          <w:rFonts w:ascii="Cambria" w:hAnsi="Cambria" w:cs="Arial"/>
+          <w:sz w:val="24"/>
+          <w:szCs w:val="24"/>
+        </w:rPr>
+      </w:pPr>
+      <w:r>
+        <w:rPr>
+          <w:rFonts w:ascii="Cambria" w:hAnsi="Cambria" w:cs="Arial"/>
+          <w:sz w:val="24"/>
+          <w:szCs w:val="24"/>
+        </w:rPr>
+        <w:t>L’algorithme du PID corrige cette valeur de l’erreur à l’aide d’une correction basé sur la proportionnalité, l’intégral et la dérivée :</w:t>
+      </w:r>
+    </w:p>
+    <w:p>
+      <w:pPr>
+        <w:pStyle w:val="ListParagraph"/>
+        <w:numPr>
+          <w:ilvl w:val="0"/>
+          <w:numId w:val="5"/>
+        </w:numPr>
+        <w:rPr>
+          <w:rFonts w:ascii="Cambria" w:hAnsi="Cambria" w:cs="Arial"/>
+          <w:sz w:val="24"/>
+          <w:szCs w:val="24"/>
+        </w:rPr>
+      </w:pPr>
+      <w:r>
+        <w:rPr>
+          <w:rFonts w:ascii="Cambria" w:hAnsi="Cambria" w:cs="Arial"/>
+          <w:sz w:val="24"/>
+          <w:szCs w:val="24"/>
+        </w:rPr>
+        <w:t>P : plus le taux d’erreur est large, et plus la correction est importante, selon un facteur de gain.</w:t>
+      </w:r>
+    </w:p>
+    <w:p>
+      <w:pPr>
+        <w:pStyle w:val="ListParagraph"/>
+        <w:numPr>
+          <w:ilvl w:val="0"/>
+          <w:numId w:val="5"/>
+        </w:numPr>
+        <w:rPr>
+          <w:rFonts w:ascii="Cambria" w:hAnsi="Cambria" w:cs="Arial"/>
+          <w:sz w:val="24"/>
+          <w:szCs w:val="24"/>
+        </w:rPr>
+      </w:pPr>
+      <w:r>
+        <w:rPr>
+          <w:rFonts w:ascii="Cambria" w:hAnsi="Cambria" w:cs="Arial"/>
+          <w:sz w:val="24"/>
+          <w:szCs w:val="24"/>
+        </w:rPr>
+        <w:t>I : après correction via P, s’il existe toujours une erreur résiduelle, alors l’intégrale permet de corriger selon les valeurs d’erreurs dans le temps.</w:t>
+      </w:r>
+    </w:p>
+    <w:p>
+      <w:pPr>
+        <w:pStyle w:val="ListParagraph"/>
+        <w:numPr>
+          <w:ilvl w:val="0"/>
+          <w:numId w:val="5"/>
+        </w:numPr>
+        <w:rPr>
+          <w:rFonts w:ascii="Cambria" w:hAnsi="Cambria" w:cs="Arial"/>
+          <w:sz w:val="24"/>
+          <w:szCs w:val="24"/>
+        </w:rPr>
+      </w:pPr>
+      <w:r>
+        <w:rPr>
+          <w:rFonts w:ascii="Cambria" w:hAnsi="Cambria" w:cs="Arial"/>
+          <w:sz w:val="24"/>
+          <w:szCs w:val="24"/>
+        </w:rPr>
+        <w:t>D : enfin, la dérivée est une estimation de la valeur future de l’erreur</w:t>
+      </w:r>
+      <w:r>
+        <w:rPr>
+          <w:rFonts w:ascii="Cambria" w:hAnsi="Cambria" w:cs="Arial"/>
+          <w:sz w:val="24"/>
+          <w:szCs w:val="24"/>
+        </w:rPr>
+        <w:t>, basé sur sa fréquence de changement.</w:t>
+      </w:r>
+      <w:r>
+        <w:rPr>
+          <w:rFonts w:ascii="Cambria" w:hAnsi="Cambria" w:cs="Arial"/>
+          <w:sz w:val="24"/>
+          <w:szCs w:val="24"/>
+        </w:rPr>
+        <w:tab/>
+      </w:r>
+    </w:p>
+    <w:p>
+      <w:pPr>
+        <w:rPr>
+          <w:rFonts w:ascii="Cambria" w:hAnsi="Cambria" w:cs="Arial"/>
+          <w:sz w:val="24"/>
+          <w:szCs w:val="24"/>
+        </w:rPr>
+      </w:pPr>
+      <w:r>
+        <w:rPr>
+          <w:rFonts w:ascii="Cambria" w:hAnsi="Cambria" w:cs="Arial"/>
+          <w:sz w:val="24"/>
+          <w:szCs w:val="24"/>
+        </w:rPr>
+        <w:t>L’algorithme utilisé est une méthode alternative de réglage du modèle de régulateur PID, il s’agit de la méthode Ziegler-Nichols. On annule l’action de l’intégrale et de la dérivée, à la place, elle se base sur l’action proportionnelle et les oscillations du signal.</w:t>
+      </w:r>
+    </w:p>
+    <w:p>
+      <w:pPr>
+        <w:rPr>
+          <w:rFonts w:ascii="Cambria" w:hAnsi="Cambria" w:cs="Arial"/>
+          <w:sz w:val="24"/>
+          <w:szCs w:val="24"/>
+        </w:rPr>
+      </w:pPr>
+      <w:r>
+        <w:rPr>
+          <w:rFonts w:ascii="Cambria" w:hAnsi="Cambria" w:cs="Arial"/>
+          <w:sz w:val="24"/>
+          <w:szCs w:val="24"/>
+        </w:rPr>
+        <w:t>La formule de l’i</w:t>
+      </w:r>
+      <w:r>
+        <w:rPr>
+          <w:rFonts w:ascii="Cambria" w:hAnsi="Cambria" w:cs="Arial"/>
+          <w:sz w:val="24"/>
+          <w:szCs w:val="24"/>
+        </w:rPr>
+        <w:t>mplémentation du PID paramétré avec la méthode Ziegler-Nichols</w:t>
+      </w:r>
+      <w:r>
+        <w:rPr>
+          <w:rFonts w:ascii="Cambria" w:hAnsi="Cambria" w:cs="Arial"/>
+          <w:sz w:val="24"/>
+          <w:szCs w:val="24"/>
+        </w:rPr>
+        <w:t> :</w:t>
+      </w:r>
+      <w:r>
+        <w:rPr>
+          <w:rFonts w:ascii="Cambria" w:hAnsi="Cambria" w:cs="Arial"/>
+          <w:sz w:val="24"/>
+          <w:szCs w:val="24"/>
         </w:rPr>
         <w:br/>
       </w:r>
@@ -271,8 +879,8 @@
           <m:r>
             <w:rPr>
               <w:rFonts w:ascii="Cambria Math" w:hAnsi="Cambria Math" w:cs="Arial"/>
-              <w:sz w:val="28"/>
-              <w:szCs w:val="28"/>
+              <w:sz w:val="24"/>
+              <w:szCs w:val="24"/>
             </w:rPr>
             <m:t>PID=0.60Kc+</m:t>
           </m:r>
@@ -282,8 +890,8 @@
                 <w:rPr>
                   <w:rFonts w:ascii="Cambria Math" w:hAnsi="Cambria Math" w:cs="Arial"/>
                   <w:i/>
-                  <w:sz w:val="28"/>
-                  <w:szCs w:val="28"/>
+                  <w:sz w:val="24"/>
+                  <w:szCs w:val="24"/>
                 </w:rPr>
               </m:ctrlPr>
             </m:fPr>
@@ -291,8 +899,8 @@
               <m:r>
                 <w:rPr>
                   <w:rFonts w:ascii="Cambria Math" w:hAnsi="Cambria Math" w:cs="Arial"/>
-                  <w:sz w:val="28"/>
-                  <w:szCs w:val="28"/>
+                  <w:sz w:val="24"/>
+                  <w:szCs w:val="24"/>
                 </w:rPr>
                 <m:t>2</m:t>
               </m:r>
@@ -302,8 +910,8 @@
                     <w:rPr>
                       <w:rFonts w:ascii="Cambria Math" w:hAnsi="Cambria Math" w:cs="Arial"/>
                       <w:i/>
-                      <w:sz w:val="28"/>
-                      <w:szCs w:val="28"/>
+                      <w:sz w:val="24"/>
+                      <w:szCs w:val="24"/>
                     </w:rPr>
                   </m:ctrlPr>
                 </m:sSubPr>
@@ -311,8 +919,8 @@
                   <m:r>
                     <w:rPr>
                       <w:rFonts w:ascii="Cambria Math" w:hAnsi="Cambria Math" w:cs="Arial"/>
-                      <w:sz w:val="28"/>
-                      <w:szCs w:val="28"/>
+                      <w:sz w:val="24"/>
+                      <w:szCs w:val="24"/>
                     </w:rPr>
                     <m:t>K</m:t>
                   </m:r>
@@ -321,8 +929,8 @@
                   <m:r>
                     <w:rPr>
                       <w:rFonts w:ascii="Cambria Math" w:hAnsi="Cambria Math" w:cs="Arial"/>
-                      <w:sz w:val="28"/>
-                      <w:szCs w:val="28"/>
+                      <w:sz w:val="24"/>
+                      <w:szCs w:val="24"/>
                     </w:rPr>
                     <m:t>p</m:t>
                   </m:r>
@@ -331,8 +939,8 @@
               <m:r>
                 <w:rPr>
                   <w:rFonts w:ascii="Cambria Math" w:hAnsi="Cambria Math" w:cs="Arial"/>
-                  <w:sz w:val="28"/>
-                  <w:szCs w:val="28"/>
+                  <w:sz w:val="24"/>
+                  <w:szCs w:val="24"/>
                 </w:rPr>
                 <m:t>dT</m:t>
               </m:r>
@@ -344,8 +952,8 @@
                     <w:rPr>
                       <w:rFonts w:ascii="Cambria Math" w:hAnsi="Cambria Math" w:cs="Arial"/>
                       <w:i/>
-                      <w:sz w:val="28"/>
-                      <w:szCs w:val="28"/>
+                      <w:sz w:val="24"/>
+                      <w:szCs w:val="24"/>
                     </w:rPr>
                   </m:ctrlPr>
                 </m:sSubPr>
@@ -353,8 +961,8 @@
                   <m:r>
                     <w:rPr>
                       <w:rFonts w:ascii="Cambria Math" w:hAnsi="Cambria Math" w:cs="Arial"/>
-                      <w:sz w:val="28"/>
-                      <w:szCs w:val="28"/>
+                      <w:sz w:val="24"/>
+                      <w:szCs w:val="24"/>
                     </w:rPr>
                     <m:t>P</m:t>
                   </m:r>
@@ -363,8 +971,8 @@
                   <m:r>
                     <w:rPr>
                       <w:rFonts w:ascii="Cambria Math" w:hAnsi="Cambria Math" w:cs="Arial"/>
-                      <w:sz w:val="28"/>
-                      <w:szCs w:val="28"/>
+                      <w:sz w:val="24"/>
+                      <w:szCs w:val="24"/>
                     </w:rPr>
                     <m:t>c</m:t>
                   </m:r>
@@ -375,8 +983,8 @@
           <m:r>
             <w:rPr>
               <w:rFonts w:ascii="Cambria Math" w:hAnsi="Cambria Math" w:cs="Arial"/>
-              <w:sz w:val="28"/>
-              <w:szCs w:val="28"/>
+              <w:sz w:val="24"/>
+              <w:szCs w:val="24"/>
             </w:rPr>
             <m:t>+</m:t>
           </m:r>
@@ -386,8 +994,8 @@
                 <w:rPr>
                   <w:rFonts w:ascii="Cambria Math" w:hAnsi="Cambria Math" w:cs="Arial"/>
                   <w:i/>
-                  <w:sz w:val="28"/>
-                  <w:szCs w:val="28"/>
+                  <w:sz w:val="24"/>
+                  <w:szCs w:val="24"/>
                 </w:rPr>
               </m:ctrlPr>
             </m:fPr>
@@ -398,8 +1006,8 @@
                     <w:rPr>
                       <w:rFonts w:ascii="Cambria Math" w:hAnsi="Cambria Math" w:cs="Arial"/>
                       <w:i/>
-                      <w:sz w:val="28"/>
-                      <w:szCs w:val="28"/>
+                      <w:sz w:val="24"/>
+                      <w:szCs w:val="24"/>
                     </w:rPr>
                   </m:ctrlPr>
                 </m:sSubPr>
@@ -407,8 +1015,8 @@
                   <m:r>
                     <w:rPr>
                       <w:rFonts w:ascii="Cambria Math" w:hAnsi="Cambria Math" w:cs="Arial"/>
-                      <w:sz w:val="28"/>
-                      <w:szCs w:val="28"/>
+                      <w:sz w:val="24"/>
+                      <w:szCs w:val="24"/>
                     </w:rPr>
                     <m:t>K</m:t>
                   </m:r>
@@ -417,8 +1025,8 @@
                   <m:r>
                     <w:rPr>
                       <w:rFonts w:ascii="Cambria Math" w:hAnsi="Cambria Math" w:cs="Arial"/>
-                      <w:sz w:val="28"/>
-                      <w:szCs w:val="28"/>
+                      <w:sz w:val="24"/>
+                      <w:szCs w:val="24"/>
                     </w:rPr>
                     <m:t>p</m:t>
                   </m:r>
@@ -430,8 +1038,8 @@
                     <w:rPr>
                       <w:rFonts w:ascii="Cambria Math" w:hAnsi="Cambria Math" w:cs="Arial"/>
                       <w:i/>
-                      <w:sz w:val="28"/>
-                      <w:szCs w:val="28"/>
+                      <w:sz w:val="24"/>
+                      <w:szCs w:val="24"/>
                     </w:rPr>
                   </m:ctrlPr>
                 </m:sSubPr>
@@ -439,8 +1047,8 @@
                   <m:r>
                     <w:rPr>
                       <w:rFonts w:ascii="Cambria Math" w:hAnsi="Cambria Math" w:cs="Arial"/>
-                      <w:sz w:val="28"/>
-                      <w:szCs w:val="28"/>
+                      <w:sz w:val="24"/>
+                      <w:szCs w:val="24"/>
                     </w:rPr>
                     <m:t>P</m:t>
                   </m:r>
@@ -449,8 +1057,8 @@
                   <m:r>
                     <w:rPr>
                       <w:rFonts w:ascii="Cambria Math" w:hAnsi="Cambria Math" w:cs="Arial"/>
-                      <w:sz w:val="28"/>
-                      <w:szCs w:val="28"/>
+                      <w:sz w:val="24"/>
+                      <w:szCs w:val="24"/>
                     </w:rPr>
                     <m:t>c</m:t>
                   </m:r>
@@ -464,8 +1072,8 @@
                     <w:rPr>
                       <w:rFonts w:ascii="Cambria Math" w:hAnsi="Cambria Math" w:cs="Arial"/>
                       <w:i/>
-                      <w:sz w:val="28"/>
-                      <w:szCs w:val="28"/>
+                      <w:sz w:val="24"/>
+                      <w:szCs w:val="24"/>
                     </w:rPr>
                   </m:ctrlPr>
                 </m:dPr>
@@ -473,8 +1081,8 @@
                   <m:r>
                     <w:rPr>
                       <w:rFonts w:ascii="Cambria Math" w:hAnsi="Cambria Math" w:cs="Arial"/>
-                      <w:sz w:val="28"/>
-                      <w:szCs w:val="28"/>
+                      <w:sz w:val="24"/>
+                      <w:szCs w:val="24"/>
                     </w:rPr>
                     <m:t>8dT</m:t>
                   </m:r>
@@ -488,9 +1096,9 @@
     <w:p>
       <w:pPr>
         <w:rPr>
-          <w:rFonts w:ascii="Arial" w:hAnsi="Arial" w:cs="Arial"/>
-          <w:sz w:val="28"/>
-          <w:szCs w:val="28"/>
+          <w:rFonts w:ascii="Cambria" w:hAnsi="Cambria" w:cs="Arial"/>
+          <w:sz w:val="24"/>
+          <w:szCs w:val="24"/>
         </w:rPr>
       </w:pPr>
       <m:oMath>
@@ -500,8 +1108,8 @@
               <w:rPr>
                 <w:rFonts w:ascii="Cambria Math" w:hAnsi="Cambria Math" w:cs="Arial"/>
                 <w:i/>
-                <w:sz w:val="28"/>
-                <w:szCs w:val="28"/>
+                <w:sz w:val="24"/>
+                <w:szCs w:val="24"/>
               </w:rPr>
             </m:ctrlPr>
           </m:sSubPr>
@@ -509,8 +1117,8 @@
             <m:r>
               <w:rPr>
                 <w:rFonts w:ascii="Cambria Math" w:hAnsi="Cambria Math" w:cs="Arial"/>
-                <w:sz w:val="28"/>
-                <w:szCs w:val="28"/>
+                <w:sz w:val="24"/>
+                <w:szCs w:val="24"/>
               </w:rPr>
               <m:t>K</m:t>
             </m:r>
@@ -519,8 +1127,8 @@
             <m:r>
               <w:rPr>
                 <w:rFonts w:ascii="Cambria Math" w:hAnsi="Cambria Math" w:cs="Arial"/>
-                <w:sz w:val="28"/>
-                <w:szCs w:val="28"/>
+                <w:sz w:val="24"/>
+                <w:szCs w:val="24"/>
               </w:rPr>
               <m:t>c</m:t>
             </m:r>
@@ -529,26 +1137,29 @@
         <m:r>
           <w:rPr>
             <w:rFonts w:ascii="Cambria Math" w:hAnsi="Cambria Math" w:cs="Arial"/>
-            <w:sz w:val="28"/>
-            <w:szCs w:val="28"/>
+            <w:sz w:val="24"/>
+            <w:szCs w:val="24"/>
           </w:rPr>
           <m:t xml:space="preserve"> :gain maximal</m:t>
         </m:r>
       </m:oMath>
       <w:r>
         <w:rPr>
-          <w:rFonts w:ascii="Arial" w:hAnsi="Arial" w:cs="Arial"/>
-          <w:sz w:val="28"/>
-          <w:szCs w:val="28"/>
+          <w:rFonts w:ascii="Cambria" w:hAnsi="Cambria" w:cs="Arial"/>
+          <w:sz w:val="24"/>
+          <w:szCs w:val="24"/>
         </w:rPr>
         <w:tab/>
       </w:r>
       <m:oMath>
         <m:r>
+          <m:rPr>
+            <m:sty m:val="p"/>
+          </m:rPr>
           <w:rPr>
             <w:rFonts w:ascii="Cambria Math" w:hAnsi="Cambria Math" w:cs="Arial"/>
-            <w:sz w:val="28"/>
-            <w:szCs w:val="28"/>
+            <w:sz w:val="24"/>
+            <w:szCs w:val="24"/>
           </w:rPr>
           <w:br/>
         </m:r>
@@ -558,8 +1169,8 @@
               <w:rPr>
                 <w:rFonts w:ascii="Cambria Math" w:hAnsi="Cambria Math" w:cs="Arial"/>
                 <w:i/>
-                <w:sz w:val="28"/>
-                <w:szCs w:val="28"/>
+                <w:sz w:val="24"/>
+                <w:szCs w:val="24"/>
               </w:rPr>
             </m:ctrlPr>
           </m:sSubPr>
@@ -567,8 +1178,8 @@
             <m:r>
               <w:rPr>
                 <w:rFonts w:ascii="Cambria Math" w:hAnsi="Cambria Math" w:cs="Arial"/>
-                <w:sz w:val="28"/>
-                <w:szCs w:val="28"/>
+                <w:sz w:val="24"/>
+                <w:szCs w:val="24"/>
               </w:rPr>
               <m:t>P</m:t>
             </m:r>
@@ -577,8 +1188,8 @@
             <m:r>
               <w:rPr>
                 <w:rFonts w:ascii="Cambria Math" w:hAnsi="Cambria Math" w:cs="Arial"/>
-                <w:sz w:val="28"/>
-                <w:szCs w:val="28"/>
+                <w:sz w:val="24"/>
+                <w:szCs w:val="24"/>
               </w:rPr>
               <m:t>c</m:t>
             </m:r>
@@ -587,18 +1198,10 @@
         <m:r>
           <w:rPr>
             <w:rFonts w:ascii="Cambria Math" w:hAnsi="Cambria Math" w:cs="Arial"/>
-            <w:sz w:val="28"/>
-            <w:szCs w:val="28"/>
+            <w:sz w:val="24"/>
+            <w:szCs w:val="24"/>
           </w:rPr>
-          <m:t xml:space="preserve"> </m:t>
-        </m:r>
-        <m:r>
-          <w:rPr>
-            <w:rFonts w:ascii="Cambria Math" w:hAnsi="Cambria Math" w:cs="Arial"/>
-            <w:sz w:val="28"/>
-            <w:szCs w:val="28"/>
-          </w:rPr>
-          <m:t xml:space="preserve">:période </m:t>
+          <m:t xml:space="preserve"> :période </m:t>
         </m:r>
         <m:sSup>
           <m:sSupPr>
@@ -606,8 +1209,8 @@
               <w:rPr>
                 <w:rFonts w:ascii="Cambria Math" w:hAnsi="Cambria Math" w:cs="Arial"/>
                 <w:i/>
-                <w:sz w:val="28"/>
-                <w:szCs w:val="28"/>
+                <w:sz w:val="24"/>
+                <w:szCs w:val="24"/>
               </w:rPr>
             </m:ctrlPr>
           </m:sSupPr>
@@ -615,8 +1218,8 @@
             <m:r>
               <w:rPr>
                 <w:rFonts w:ascii="Cambria Math" w:hAnsi="Cambria Math" w:cs="Arial"/>
-                <w:sz w:val="28"/>
-                <w:szCs w:val="28"/>
+                <w:sz w:val="24"/>
+                <w:szCs w:val="24"/>
               </w:rPr>
               <m:t>d</m:t>
             </m:r>
@@ -625,8 +1228,8 @@
             <m:r>
               <w:rPr>
                 <w:rFonts w:ascii="Cambria Math" w:hAnsi="Cambria Math" w:cs="Arial"/>
-                <w:sz w:val="28"/>
-                <w:szCs w:val="28"/>
+                <w:sz w:val="24"/>
+                <w:szCs w:val="24"/>
               </w:rPr>
               <m:t>'</m:t>
             </m:r>
@@ -635,36 +1238,45 @@
         <m:r>
           <w:rPr>
             <w:rFonts w:ascii="Cambria Math" w:hAnsi="Cambria Math" w:cs="Arial"/>
-            <w:sz w:val="28"/>
-            <w:szCs w:val="28"/>
+            <w:sz w:val="24"/>
+            <w:szCs w:val="24"/>
           </w:rPr>
           <m:t>oscillation</m:t>
         </m:r>
       </m:oMath>
       <w:r>
         <w:rPr>
-          <w:rFonts w:ascii="Arial" w:hAnsi="Arial" w:cs="Arial"/>
-          <w:sz w:val="28"/>
-          <w:szCs w:val="28"/>
+          <w:rFonts w:ascii="Cambria" w:hAnsi="Cambria" w:cs="Arial"/>
+          <w:sz w:val="24"/>
+          <w:szCs w:val="24"/>
         </w:rPr>
         <w:tab/>
       </w:r>
     </w:p>
     <w:p>
       <w:pPr>
+        <w:rPr>
+          <w:rFonts w:ascii="Cambria" w:hAnsi="Cambria" w:cs="Arial"/>
+          <w:sz w:val="24"/>
+          <w:szCs w:val="24"/>
+        </w:rPr>
+      </w:pPr>
+    </w:p>
+    <w:p>
+      <w:pPr>
         <w:jc w:val="center"/>
         <w:rPr>
-          <w:rFonts w:ascii="Arial" w:hAnsi="Arial" w:cs="Arial"/>
-          <w:sz w:val="28"/>
-          <w:szCs w:val="28"/>
-        </w:rPr>
-      </w:pPr>
-      <w:r>
-        <w:rPr>
-          <w:rFonts w:ascii="Arial" w:hAnsi="Arial" w:cs="Arial"/>
+          <w:rFonts w:ascii="Cambria" w:hAnsi="Cambria" w:cs="Arial"/>
+          <w:sz w:val="24"/>
+          <w:szCs w:val="24"/>
+        </w:rPr>
+      </w:pPr>
+      <w:r>
+        <w:rPr>
+          <w:rFonts w:ascii="Cambria" w:hAnsi="Cambria" w:cs="Arial"/>
           <w:noProof/>
-          <w:sz w:val="28"/>
-          <w:szCs w:val="28"/>
+          <w:sz w:val="24"/>
+          <w:szCs w:val="24"/>
         </w:rPr>
         <w:lastRenderedPageBreak/>
         <w:drawing>
@@ -685,7 +1297,7 @@
                     </pic:cNvPicPr>
                   </pic:nvPicPr>
                   <pic:blipFill>
-                    <a:blip r:embed="rId6">
+                    <a:blip r:embed="rId8">
                       <a:extLst>
                         <a:ext uri="{28A0092B-C50C-407E-A947-70E740481C1C}">
                           <a14:useLocalDpi xmlns:a14="http://schemas.microsoft.com/office/drawing/2010/main" val="0"/>
@@ -719,38 +1331,69 @@
     </w:p>
     <w:p>
       <w:pPr>
+        <w:jc w:val="center"/>
+        <w:rPr>
+          <w:rFonts w:ascii="Cambria" w:hAnsi="Cambria" w:cs="Arial"/>
+          <w:i/>
+          <w:iCs/>
+          <w:sz w:val="24"/>
+          <w:szCs w:val="24"/>
+        </w:rPr>
+      </w:pPr>
+      <w:r>
+        <w:rPr>
+          <w:rFonts w:ascii="Cambria" w:hAnsi="Cambria" w:cs="Arial"/>
+          <w:i/>
+          <w:iCs/>
+          <w:sz w:val="24"/>
+          <w:szCs w:val="24"/>
+        </w:rPr>
+        <w:t>Graphe des oscillations des valeurs de l’erreur dans le temps.</w:t>
+      </w:r>
+    </w:p>
+    <w:p>
+      <w:pPr>
+        <w:rPr>
+          <w:rFonts w:ascii="Cambria" w:hAnsi="Cambria" w:cs="Arial"/>
+          <w:sz w:val="24"/>
+          <w:szCs w:val="24"/>
+        </w:rPr>
+      </w:pPr>
+    </w:p>
+    <w:p>
+      <w:pPr>
         <w:pStyle w:val="ListParagraph"/>
         <w:numPr>
           <w:ilvl w:val="0"/>
           <w:numId w:val="2"/>
         </w:numPr>
         <w:rPr>
-          <w:rFonts w:ascii="Arial" w:hAnsi="Arial" w:cs="Arial"/>
+          <w:rFonts w:ascii="Cambria" w:hAnsi="Cambria" w:cs="Arial"/>
           <w:b/>
           <w:bCs/>
-          <w:sz w:val="28"/>
-          <w:szCs w:val="28"/>
+          <w:sz w:val="24"/>
+          <w:szCs w:val="24"/>
         </w:rPr>
       </w:pPr>
       <w:proofErr w:type="spellStart"/>
       <w:r>
         <w:rPr>
-          <w:rFonts w:ascii="Arial" w:hAnsi="Arial" w:cs="Arial"/>
+          <w:rFonts w:ascii="Cambria" w:hAnsi="Cambria" w:cs="Arial"/>
           <w:b/>
           <w:bCs/>
-          <w:sz w:val="28"/>
-          <w:szCs w:val="28"/>
+          <w:sz w:val="24"/>
+          <w:szCs w:val="24"/>
         </w:rPr>
         <w:t>Turn</w:t>
       </w:r>
       <w:proofErr w:type="spellEnd"/>
       <w:r>
         <w:rPr>
-          <w:rFonts w:ascii="Arial" w:hAnsi="Arial" w:cs="Arial"/>
+          <w:rFonts w:ascii="Cambria" w:hAnsi="Cambria" w:cs="Arial"/>
           <w:b/>
           <w:bCs/>
-          <w:sz w:val="28"/>
-          <w:szCs w:val="28"/>
+          <w:sz w:val="24"/>
+          <w:szCs w:val="24"/>
         </w:rPr>
         <w:t xml:space="preserve"> </w:t>
       </w:r>
@@ -758,24 +1401,48 @@
     <w:p>
       <w:pPr>
         <w:rPr>
-          <w:rFonts w:ascii="Arial" w:hAnsi="Arial" w:cs="Arial"/>
-          <w:sz w:val="28"/>
-          <w:szCs w:val="28"/>
-        </w:rPr>
-      </w:pPr>
-      <w:r>
-        <w:rPr>
-          <w:rFonts w:ascii="Arial" w:hAnsi="Arial" w:cs="Arial"/>
-          <w:sz w:val="28"/>
-          <w:szCs w:val="28"/>
-        </w:rPr>
-        <w:t xml:space="preserve">On détermine le temps qu’il faut pour tourner à grâce la formule </w:t>
-      </w:r>
-      <w:r>
-        <w:rPr>
-          <w:rFonts w:ascii="Arial" w:hAnsi="Arial" w:cs="Arial"/>
-          <w:sz w:val="28"/>
-          <w:szCs w:val="28"/>
+          <w:rFonts w:ascii="Cambria" w:hAnsi="Cambria" w:cs="Arial"/>
+          <w:sz w:val="24"/>
+          <w:szCs w:val="24"/>
+        </w:rPr>
+      </w:pPr>
+      <w:r>
+        <w:rPr>
+          <w:rFonts w:ascii="Cambria" w:hAnsi="Cambria" w:cs="Arial"/>
+          <w:sz w:val="24"/>
+          <w:szCs w:val="24"/>
+        </w:rPr>
+        <w:t xml:space="preserve">On détermine le temps qu’il faut pour tourner grâce </w:t>
+      </w:r>
+      <w:r>
+        <w:rPr>
+          <w:rFonts w:ascii="Cambria" w:hAnsi="Cambria" w:cs="Arial"/>
+          <w:sz w:val="24"/>
+          <w:szCs w:val="24"/>
+        </w:rPr>
+        <w:t xml:space="preserve">à </w:t>
+      </w:r>
+      <w:r>
+        <w:rPr>
+          <w:rFonts w:ascii="Cambria" w:hAnsi="Cambria" w:cs="Arial"/>
+          <w:sz w:val="24"/>
+          <w:szCs w:val="24"/>
+        </w:rPr>
+        <w:t>la formule</w:t>
+      </w:r>
+      <w:r>
+        <w:rPr>
+          <w:rFonts w:ascii="Cambria" w:hAnsi="Cambria" w:cs="Arial"/>
+          <w:sz w:val="24"/>
+          <w:szCs w:val="24"/>
+        </w:rPr>
+        <w:t> :</w:t>
+      </w:r>
+      <w:r>
+        <w:rPr>
+          <w:rFonts w:ascii="Cambria" w:hAnsi="Cambria" w:cs="Arial"/>
+          <w:sz w:val="24"/>
+          <w:szCs w:val="24"/>
         </w:rPr>
         <w:br/>
       </w:r>
@@ -786,8 +1453,8 @@
               <w:rPr>
                 <w:rFonts w:ascii="Cambria Math" w:hAnsi="Cambria Math" w:cs="Arial"/>
                 <w:i/>
-                <w:sz w:val="28"/>
-                <w:szCs w:val="28"/>
+                <w:sz w:val="24"/>
+                <w:szCs w:val="24"/>
               </w:rPr>
             </m:ctrlPr>
           </m:sSubPr>
@@ -795,8 +1462,8 @@
             <m:r>
               <w:rPr>
                 <w:rFonts w:ascii="Cambria Math" w:hAnsi="Cambria Math" w:cs="Arial"/>
-                <w:sz w:val="28"/>
-                <w:szCs w:val="28"/>
+                <w:sz w:val="24"/>
+                <w:szCs w:val="24"/>
               </w:rPr>
               <m:t>d</m:t>
             </m:r>
@@ -805,26 +1472,18 @@
             <m:r>
               <w:rPr>
                 <w:rFonts w:ascii="Cambria Math" w:hAnsi="Cambria Math" w:cs="Arial"/>
-                <w:sz w:val="28"/>
-                <w:szCs w:val="28"/>
+                <w:sz w:val="24"/>
+                <w:szCs w:val="24"/>
               </w:rPr>
-              <m:t>a</m:t>
-            </m:r>
-            <m:r>
-              <w:rPr>
-                <w:rFonts w:ascii="Cambria Math" w:hAnsi="Cambria Math" w:cs="Arial"/>
-                <w:sz w:val="28"/>
-                <w:szCs w:val="28"/>
-              </w:rPr>
-              <m:t>rcLength</m:t>
+              <m:t>arcLength</m:t>
             </m:r>
           </m:sub>
         </m:sSub>
         <m:r>
           <w:rPr>
             <w:rFonts w:ascii="Cambria Math" w:hAnsi="Cambria Math" w:cs="Arial"/>
-            <w:sz w:val="28"/>
-            <w:szCs w:val="28"/>
+            <w:sz w:val="24"/>
+            <w:szCs w:val="24"/>
           </w:rPr>
           <m:t>=</m:t>
         </m:r>
@@ -834,8 +1493,8 @@
               <w:rPr>
                 <w:rFonts w:ascii="Cambria Math" w:hAnsi="Cambria Math" w:cs="Arial"/>
                 <w:i/>
-                <w:sz w:val="28"/>
-                <w:szCs w:val="28"/>
+                <w:sz w:val="24"/>
+                <w:szCs w:val="24"/>
               </w:rPr>
             </m:ctrlPr>
           </m:dPr>
@@ -846,8 +1505,8 @@
                   <w:rPr>
                     <w:rFonts w:ascii="Cambria Math" w:hAnsi="Cambria Math" w:cs="Arial"/>
                     <w:i/>
-                    <w:sz w:val="28"/>
-                    <w:szCs w:val="28"/>
+                    <w:sz w:val="24"/>
+                    <w:szCs w:val="24"/>
                   </w:rPr>
                 </m:ctrlPr>
               </m:fPr>
@@ -855,8 +1514,8 @@
                 <m:r>
                   <w:rPr>
                     <w:rFonts w:ascii="Cambria Math" w:hAnsi="Cambria Math" w:cs="Arial"/>
-                    <w:sz w:val="28"/>
-                    <w:szCs w:val="28"/>
+                    <w:sz w:val="24"/>
+                    <w:szCs w:val="24"/>
                   </w:rPr>
                   <m:t>degree</m:t>
                 </m:r>
@@ -865,8 +1524,8 @@
                 <m:r>
                   <w:rPr>
                     <w:rFonts w:ascii="Cambria Math" w:hAnsi="Cambria Math" w:cs="Arial"/>
-                    <w:sz w:val="28"/>
-                    <w:szCs w:val="28"/>
+                    <w:sz w:val="24"/>
+                    <w:szCs w:val="24"/>
                   </w:rPr>
                   <m:t>360</m:t>
                 </m:r>
@@ -877,28 +1536,38 @@
         <m:r>
           <w:rPr>
             <w:rFonts w:ascii="Cambria Math" w:hAnsi="Cambria Math" w:cs="Arial"/>
-            <w:sz w:val="28"/>
-            <w:szCs w:val="28"/>
+            <w:sz w:val="24"/>
+            <w:szCs w:val="24"/>
           </w:rPr>
           <m:t>*Circumference</m:t>
         </m:r>
       </m:oMath>
       <w:r>
         <w:rPr>
-          <w:rFonts w:ascii="Arial" w:hAnsi="Arial" w:cs="Arial"/>
-          <w:sz w:val="28"/>
-          <w:szCs w:val="28"/>
+          <w:rFonts w:ascii="Cambria" w:hAnsi="Cambria" w:cs="Arial"/>
+          <w:sz w:val="24"/>
+          <w:szCs w:val="24"/>
         </w:rPr>
         <w:tab/>
       </w:r>
       <m:oMath>
+        <m:r>
+          <m:rPr>
+            <m:sty m:val="p"/>
+          </m:rPr>
+          <w:rPr>
+            <w:rFonts w:ascii="Cambria Math" w:hAnsi="Cambria Math" w:cs="Arial"/>
+            <w:sz w:val="24"/>
+            <w:szCs w:val="24"/>
+          </w:rPr>
+          <w:br/>
+        </m:r>
         <m:r>
           <w:rPr>
             <w:rFonts w:ascii="Cambria Math" w:hAnsi="Cambria Math" w:cs="Arial"/>
-            <w:sz w:val="28"/>
-            <w:szCs w:val="28"/>
+            <w:sz w:val="24"/>
+            <w:szCs w:val="24"/>
           </w:rPr>
-          <w:br/>
           <m:t>t=</m:t>
         </m:r>
         <m:f>
@@ -907,8 +1576,8 @@
               <w:rPr>
                 <w:rFonts w:ascii="Cambria Math" w:hAnsi="Cambria Math" w:cs="Arial"/>
                 <w:i/>
-                <w:sz w:val="28"/>
-                <w:szCs w:val="28"/>
+                <w:sz w:val="24"/>
+                <w:szCs w:val="24"/>
               </w:rPr>
             </m:ctrlPr>
           </m:fPr>
@@ -916,8 +1585,8 @@
             <m:r>
               <w:rPr>
                 <w:rFonts w:ascii="Cambria Math" w:hAnsi="Cambria Math" w:cs="Arial"/>
-                <w:sz w:val="28"/>
-                <w:szCs w:val="28"/>
+                <w:sz w:val="24"/>
+                <w:szCs w:val="24"/>
               </w:rPr>
               <m:t>d</m:t>
             </m:r>
@@ -926,8 +1595,8 @@
             <m:r>
               <w:rPr>
                 <w:rFonts w:ascii="Cambria Math" w:hAnsi="Cambria Math" w:cs="Arial"/>
-                <w:sz w:val="28"/>
-                <w:szCs w:val="28"/>
+                <w:sz w:val="24"/>
+                <w:szCs w:val="24"/>
               </w:rPr>
               <m:t>t</m:t>
             </m:r>
@@ -936,25 +1605,25 @@
       </m:oMath>
       <w:r>
         <w:rPr>
-          <w:rFonts w:ascii="Arial" w:hAnsi="Arial" w:cs="Arial"/>
-          <w:sz w:val="28"/>
-          <w:szCs w:val="28"/>
+          <w:rFonts w:ascii="Cambria" w:hAnsi="Cambria" w:cs="Arial"/>
+          <w:sz w:val="24"/>
+          <w:szCs w:val="24"/>
         </w:rPr>
         <w:tab/>
       </w:r>
       <w:r>
         <w:rPr>
-          <w:rFonts w:ascii="Arial" w:hAnsi="Arial" w:cs="Arial"/>
-          <w:sz w:val="28"/>
-          <w:szCs w:val="28"/>
+          <w:rFonts w:ascii="Cambria" w:hAnsi="Cambria" w:cs="Arial"/>
+          <w:sz w:val="24"/>
+          <w:szCs w:val="24"/>
         </w:rPr>
         <w:br/>
       </w:r>
       <w:r>
         <w:rPr>
-          <w:rFonts w:ascii="Arial" w:hAnsi="Arial" w:cs="Arial"/>
-          <w:sz w:val="28"/>
-          <w:szCs w:val="28"/>
+          <w:rFonts w:ascii="Cambria" w:hAnsi="Cambria" w:cs="Arial"/>
+          <w:sz w:val="24"/>
+          <w:szCs w:val="24"/>
         </w:rPr>
         <w:br/>
       </w:r>
@@ -963,14 +1632,16 @@
       <w:pPr>
         <w:jc w:val="center"/>
         <w:rPr>
+          <w:rFonts w:ascii="Cambria" w:hAnsi="Cambria"/>
           <w:b/>
           <w:bCs/>
-          <w:sz w:val="14"/>
-          <w:szCs w:val="14"/>
+          <w:sz w:val="12"/>
+          <w:szCs w:val="12"/>
         </w:rPr>
       </w:pPr>
     </w:p>
     <w:sectPr>
+      <w:headerReference w:type="default" r:id="rId9"/>
       <w:pgSz w:w="11906" w:h="16838"/>
       <w:pgMar w:top="1417" w:right="1417" w:bottom="1417" w:left="1417" w:header="708" w:footer="708" w:gutter="0"/>
       <w:cols w:space="708"/>
@@ -980,6 +1651,87 @@
 </w:document>
 </file>
 
+<file path=word/endnotes.xml><?xml version="1.0" encoding="utf-8"?>
+<w:endnotes xmlns:wpc="http://schemas.microsoft.com/office/word/2010/wordprocessingCanvas" xmlns:cx="http://schemas.microsoft.com/office/drawing/2014/chartex" xmlns:cx1="http://schemas.microsoft.com/office/drawing/2015/9/8/chartex" xmlns:cx2="http://schemas.microsoft.com/office/drawing/2015/10/21/chartex" xmlns:cx3="http://schemas.microsoft.com/office/drawing/2016/5/9/chartex" xmlns:cx4="http://schemas.microsoft.com/office/drawing/2016/5/10/chartex" xmlns:cx5="http://schemas.microsoft.com/office/drawing/2016/5/11/chartex" xmlns:cx6="http://schemas.microsoft.com/office/drawing/2016/5/12/chartex" xmlns:cx7="http://schemas.microsoft.com/office/drawing/2016/5/13/chartex" xmlns:cx8="http://schemas.microsoft.com/office/drawing/2016/5/14/chartex" xmlns:mc="http://schemas.openxmlformats.org/markup-compatibility/2006" xmlns:aink="http://schemas.microsoft.com/office/drawing/2016/ink" xmlns:am3d="http://schemas.microsoft.com/office/drawing/2017/model3d" xmlns:o="urn:schemas-microsoft-com:office:office" xmlns:oel="http://schemas.microsoft.com/office/2019/extlst" xmlns:r="http://schemas.openxmlformats.org/officeDocument/2006/relationships" xmlns:m="http://schemas.openxmlformats.org/officeDocument/2006/math" xmlns:v="urn:schemas-microsoft-com:vml" xmlns:wp14="http://schemas.microsoft.com/office/word/2010/wordprocessingDrawing" xmlns:wp="http://schemas.openxmlformats.org/drawingml/2006/wordprocessingDrawing" xmlns:w10="urn:schemas-microsoft-com:office:word" xmlns:w="http://schemas.openxmlformats.org/wordprocessingml/2006/main" xmlns:w14="http://schemas.microsoft.com/office/word/2010/wordml" xmlns:w15="http://schemas.microsoft.com/office/word/2012/wordml" xmlns:w16cex="http://schemas.microsoft.com/office/word/2018/wordml/cex" xmlns:w16cid="http://schemas.microsoft.com/office/word/2016/wordml/cid" xmlns:w16="http://schemas.microsoft.com/office/word/2018/wordml" xmlns:w16sdtdh="http://schemas.microsoft.com/office/word/2020/wordml/sdtdatahash" xmlns:w16se="http://schemas.microsoft.com/office/word/2015/wordml/symex" xmlns:wpg="http://schemas.microsoft.com/office/word/2010/wordprocessingGroup" xmlns:wpi="http://schemas.microsoft.com/office/word/2010/wordprocessingInk" xmlns:wne="http://schemas.microsoft.com/office/word/2006/wordml" xmlns:wps="http://schemas.microsoft.com/office/word/2010/wordprocessingShape" mc:Ignorable="w14 w15 w16se w16cid w16 w16cex w16sdtdh wp14">
+  <w:endnote w:type="separator" w:id="-1">
+    <w:p>
+      <w:pPr>
+        <w:spacing w:after="0" w:line="240" w:lineRule="auto"/>
+      </w:pPr>
+      <w:r>
+        <w:separator/>
+      </w:r>
+    </w:p>
+  </w:endnote>
+  <w:endnote w:type="continuationSeparator" w:id="0">
+    <w:p>
+      <w:pPr>
+        <w:spacing w:after="0" w:line="240" w:lineRule="auto"/>
+      </w:pPr>
+      <w:r>
+        <w:continuationSeparator/>
+      </w:r>
+    </w:p>
+  </w:endnote>
+</w:endnotes>
+</file>
+
+<file path=word/footnotes.xml><?xml version="1.0" encoding="utf-8"?>
+<w:footnotes xmlns:wpc="http://schemas.microsoft.com/office/word/2010/wordprocessingCanvas" xmlns:cx="http://schemas.microsoft.com/office/drawing/2014/chartex" xmlns:cx1="http://schemas.microsoft.com/office/drawing/2015/9/8/chartex" xmlns:cx2="http://schemas.microsoft.com/office/drawing/2015/10/21/chartex" xmlns:cx3="http://schemas.microsoft.com/office/drawing/2016/5/9/chartex" xmlns:cx4="http://schemas.microsoft.com/office/drawing/2016/5/10/chartex" xmlns:cx5="http://schemas.microsoft.com/office/drawing/2016/5/11/chartex" xmlns:cx6="http://schemas.microsoft.com/office/drawing/2016/5/12/chartex" xmlns:cx7="http://schemas.microsoft.com/office/drawing/2016/5/13/chartex" xmlns:cx8="http://schemas.microsoft.com/office/drawing/2016/5/14/chartex" xmlns:mc="http://schemas.openxmlformats.org/markup-compatibility/2006" xmlns:aink="http://schemas.microsoft.com/office/drawing/2016/ink" xmlns:am3d="http://schemas.microsoft.com/office/drawing/2017/model3d" xmlns:o="urn:schemas-microsoft-com:office:office" xmlns:oel="http://schemas.microsoft.com/office/2019/extlst" xmlns:r="http://schemas.openxmlformats.org/officeDocument/2006/relationships" xmlns:m="http://schemas.openxmlformats.org/officeDocument/2006/math" xmlns:v="urn:schemas-microsoft-com:vml" xmlns:wp14="http://schemas.microsoft.com/office/word/2010/wordprocessingDrawing" xmlns:wp="http://schemas.openxmlformats.org/drawingml/2006/wordprocessingDrawing" xmlns:w10="urn:schemas-microsoft-com:office:word" xmlns:w="http://schemas.openxmlformats.org/wordprocessingml/2006/main" xmlns:w14="http://schemas.microsoft.com/office/word/2010/wordml" xmlns:w15="http://schemas.microsoft.com/office/word/2012/wordml" xmlns:w16cex="http://schemas.microsoft.com/office/word/2018/wordml/cex" xmlns:w16cid="http://schemas.microsoft.com/office/word/2016/wordml/cid" xmlns:w16="http://schemas.microsoft.com/office/word/2018/wordml" xmlns:w16sdtdh="http://schemas.microsoft.com/office/word/2020/wordml/sdtdatahash" xmlns:w16se="http://schemas.microsoft.com/office/word/2015/wordml/symex" xmlns:wpg="http://schemas.microsoft.com/office/word/2010/wordprocessingGroup" xmlns:wpi="http://schemas.microsoft.com/office/word/2010/wordprocessingInk" xmlns:wne="http://schemas.microsoft.com/office/word/2006/wordml" xmlns:wps="http://schemas.microsoft.com/office/word/2010/wordprocessingShape" mc:Ignorable="w14 w15 w16se w16cid w16 w16cex w16sdtdh wp14">
+  <w:footnote w:type="separator" w:id="-1">
+    <w:p>
+      <w:pPr>
+        <w:spacing w:after="0" w:line="240" w:lineRule="auto"/>
+      </w:pPr>
+      <w:r>
+        <w:separator/>
+      </w:r>
+    </w:p>
+  </w:footnote>
+  <w:footnote w:type="continuationSeparator" w:id="0">
+    <w:p>
+      <w:pPr>
+        <w:spacing w:after="0" w:line="240" w:lineRule="auto"/>
+      </w:pPr>
+      <w:r>
+        <w:continuationSeparator/>
+      </w:r>
+    </w:p>
+  </w:footnote>
+</w:footnotes>
+</file>
+
+<file path=word/header1.xml><?xml version="1.0" encoding="utf-8"?>
+<w:hdr xmlns:wpc="http://schemas.microsoft.com/office/word/2010/wordprocessingCanvas" xmlns:cx="http://schemas.microsoft.com/office/drawing/2014/chartex" xmlns:cx1="http://schemas.microsoft.com/office/drawing/2015/9/8/chartex" xmlns:cx2="http://schemas.microsoft.com/office/drawing/2015/10/21/chartex" xmlns:cx3="http://schemas.microsoft.com/office/drawing/2016/5/9/chartex" xmlns:cx4="http://schemas.microsoft.com/office/drawing/2016/5/10/chartex" xmlns:cx5="http://schemas.microsoft.com/office/drawing/2016/5/11/chartex" xmlns:cx6="http://schemas.microsoft.com/office/drawing/2016/5/12/chartex" xmlns:cx7="http://schemas.microsoft.com/office/drawing/2016/5/13/chartex" xmlns:cx8="http://schemas.microsoft.com/office/drawing/2016/5/14/chartex" xmlns:mc="http://schemas.openxmlformats.org/markup-compatibility/2006" xmlns:aink="http://schemas.microsoft.com/office/drawing/2016/ink" xmlns:am3d="http://schemas.microsoft.com/office/drawing/2017/model3d" xmlns:o="urn:schemas-microsoft-com:office:office" xmlns:oel="http://schemas.microsoft.com/office/2019/extlst" xmlns:r="http://schemas.openxmlformats.org/officeDocument/2006/relationships" xmlns:m="http://schemas.openxmlformats.org/officeDocument/2006/math" xmlns:v="urn:schemas-microsoft-com:vml" xmlns:wp14="http://schemas.microsoft.com/office/word/2010/wordprocessingDrawing" xmlns:wp="http://schemas.openxmlformats.org/drawingml/2006/wordprocessingDrawing" xmlns:w10="urn:schemas-microsoft-com:office:word" xmlns:w="http://schemas.openxmlformats.org/wordprocessingml/2006/main" xmlns:w14="http://schemas.microsoft.com/office/word/2010/wordml" xmlns:w15="http://schemas.microsoft.com/office/word/2012/wordml" xmlns:w16cex="http://schemas.microsoft.com/office/word/2018/wordml/cex" xmlns:w16cid="http://schemas.microsoft.com/office/word/2016/wordml/cid" xmlns:w16="http://schemas.microsoft.com/office/word/2018/wordml" xmlns:w16sdtdh="http://schemas.microsoft.com/office/word/2020/wordml/sdtdatahash" xmlns:w16se="http://schemas.microsoft.com/office/word/2015/wordml/symex" xmlns:wpg="http://schemas.microsoft.com/office/word/2010/wordprocessingGroup" xmlns:wpi="http://schemas.microsoft.com/office/word/2010/wordprocessingInk" xmlns:wne="http://schemas.microsoft.com/office/word/2006/wordml" xmlns:wps="http://schemas.microsoft.com/office/word/2010/wordprocessingShape" mc:Ignorable="w14 w15 w16se w16cid w16 w16cex w16sdtdh wp14">
+  <w:p>
+    <w:pPr>
+      <w:pStyle w:val="Header"/>
+      <w:rPr>
+        <w:rFonts w:ascii="Cambria" w:hAnsi="Cambria" w:cs="Arial"/>
+      </w:rPr>
+    </w:pPr>
+    <w:r>
+      <w:rPr>
+        <w:rFonts w:ascii="Cambria" w:hAnsi="Cambria" w:cs="Arial"/>
+      </w:rPr>
+      <w:t>Alexandre LY – 71701881</w:t>
+    </w:r>
+    <w:r>
+      <w:rPr>
+        <w:rFonts w:ascii="Cambria" w:hAnsi="Cambria" w:cs="Arial"/>
+      </w:rPr>
+      <w:br/>
+      <w:t>Julien CHAU – 22018303</w:t>
+    </w:r>
+  </w:p>
+  <w:p>
+    <w:pPr>
+      <w:pStyle w:val="Header"/>
+    </w:pPr>
+  </w:p>
+</w:hdr>
+</file>
+
 <file path=word/numbering.xml><?xml version="1.0" encoding="utf-8"?>
 <w:numbering xmlns:wpc="http://schemas.microsoft.com/office/word/2010/wordprocessingCanvas" xmlns:cx="http://schemas.microsoft.com/office/drawing/2014/chartex" xmlns:cx1="http://schemas.microsoft.com/office/drawing/2015/9/8/chartex" xmlns:cx2="http://schemas.microsoft.com/office/drawing/2015/10/21/chartex" xmlns:cx3="http://schemas.microsoft.com/office/drawing/2016/5/9/chartex" xmlns:cx4="http://schemas.microsoft.com/office/drawing/2016/5/10/chartex" xmlns:cx5="http://schemas.microsoft.com/office/drawing/2016/5/11/chartex" xmlns:cx6="http://schemas.microsoft.com/office/drawing/2016/5/12/chartex" xmlns:cx7="http://schemas.microsoft.com/office/drawing/2016/5/13/chartex" xmlns:cx8="http://schemas.microsoft.com/office/drawing/2016/5/14/chartex" xmlns:mc="http://schemas.openxmlformats.org/markup-compatibility/2006" xmlns:aink="http://schemas.microsoft.com/office/drawing/2016/ink" xmlns:am3d="http://schemas.microsoft.com/office/drawing/2017/model3d" xmlns:o="urn:schemas-microsoft-com:office:office" xmlns:oel="http://schemas.microsoft.com/office/2019/extlst" xmlns:r="http://schemas.openxmlformats.org/officeDocument/2006/relationships" xmlns:m="http://schemas.openxmlformats.org/officeDocument/2006/math" xmlns:v="urn:schemas-microsoft-com:vml" xmlns:wp14="http://schemas.microsoft.com/office/word/2010/wordprocessingDrawing" xmlns:wp="http://schemas.openxmlformats.org/drawingml/2006/wordprocessingDrawing" xmlns:w10="urn:schemas-microsoft-com:office:word" xmlns:w="http://schemas.openxmlformats.org/wordprocessingml/2006/main" xmlns:w14="http://schemas.microsoft.com/office/word/2010/wordml" xmlns:w15="http://schemas.microsoft.com/office/word/2012/wordml" xmlns:w16cex="http://schemas.microsoft.com/office/word/2018/wordml/cex" xmlns:w16cid="http://schemas.microsoft.com/office/word/2016/wordml/cid" xmlns:w16="http://schemas.microsoft.com/office/word/2018/wordml" xmlns:w16sdtdh="http://schemas.microsoft.com/office/word/2020/wordml/sdtdatahash" xmlns:w16se="http://schemas.microsoft.com/office/word/2015/wordml/symex" xmlns:wpg="http://schemas.microsoft.com/office/word/2010/wordprocessingGroup" xmlns:wpi="http://schemas.microsoft.com/office/word/2010/wordprocessingInk" xmlns:wne="http://schemas.microsoft.com/office/word/2006/wordml" xmlns:wps="http://schemas.microsoft.com/office/word/2010/wordprocessingShape" mc:Ignorable="w14 w15 w16se w16cid w16 w16cex w16sdtdh wp14">
   <w:abstractNum w:abstractNumId="0" w15:restartNumberingAfterBreak="0">
@@ -1209,6 +1961,118 @@
     </w:lvl>
   </w:abstractNum>
   <w:abstractNum w:abstractNumId="2" w15:restartNumberingAfterBreak="0">
+    <w:nsid w:val="130433D1"/>
+    <w:multiLevelType w:val="hybridMultilevel"/>
+    <w:tmpl w:val="22264C56"/>
+    <w:lvl w:ilvl="0" w:tplc="0BDEACAE">
+      <w:numFmt w:val="bullet"/>
+      <w:lvlText w:val="-"/>
+      <w:lvlJc w:val="left"/>
+      <w:pPr>
+        <w:ind w:left="720" w:hanging="360"/>
+      </w:pPr>
+      <w:rPr>
+        <w:rFonts w:ascii="Cambria" w:eastAsiaTheme="minorEastAsia" w:hAnsi="Cambria" w:cs="Arial" w:hint="default"/>
+      </w:rPr>
+    </w:lvl>
+    <w:lvl w:ilvl="1" w:tplc="04090003" w:tentative="1">
+      <w:start w:val="1"/>
+      <w:numFmt w:val="bullet"/>
+      <w:lvlText w:val="o"/>
+      <w:lvlJc w:val="left"/>
+      <w:pPr>
+        <w:ind w:left="1440" w:hanging="360"/>
+      </w:pPr>
+      <w:rPr>
+        <w:rFonts w:ascii="Courier New" w:hAnsi="Courier New" w:cs="Courier New" w:hint="default"/>
+      </w:rPr>
+    </w:lvl>
+    <w:lvl w:ilvl="2" w:tplc="04090005" w:tentative="1">
+      <w:start w:val="1"/>
+      <w:numFmt w:val="bullet"/>
+      <w:lvlText w:val=""/>
+      <w:lvlJc w:val="left"/>
+      <w:pPr>
+        <w:ind w:left="2160" w:hanging="360"/>
+      </w:pPr>
+      <w:rPr>
+        <w:rFonts w:ascii="Wingdings" w:hAnsi="Wingdings" w:hint="default"/>
+      </w:rPr>
+    </w:lvl>
+    <w:lvl w:ilvl="3" w:tplc="04090001" w:tentative="1">
+      <w:start w:val="1"/>
+      <w:numFmt w:val="bullet"/>
+      <w:lvlText w:val=""/>
+      <w:lvlJc w:val="left"/>
+      <w:pPr>
+        <w:ind w:left="2880" w:hanging="360"/>
+      </w:pPr>
+      <w:rPr>
+        <w:rFonts w:ascii="Symbol" w:hAnsi="Symbol" w:hint="default"/>
+      </w:rPr>
+    </w:lvl>
+    <w:lvl w:ilvl="4" w:tplc="04090003" w:tentative="1">
+      <w:start w:val="1"/>
+      <w:numFmt w:val="bullet"/>
+      <w:lvlText w:val="o"/>
+      <w:lvlJc w:val="left"/>
+      <w:pPr>
+        <w:ind w:left="3600" w:hanging="360"/>
+      </w:pPr>
+      <w:rPr>
+        <w:rFonts w:ascii="Courier New" w:hAnsi="Courier New" w:cs="Courier New" w:hint="default"/>
+      </w:rPr>
+    </w:lvl>
+    <w:lvl w:ilvl="5" w:tplc="04090005" w:tentative="1">
+      <w:start w:val="1"/>
+      <w:numFmt w:val="bullet"/>
+      <w:lvlText w:val=""/>
+      <w:lvlJc w:val="left"/>
+      <w:pPr>
+        <w:ind w:left="4320" w:hanging="360"/>
+      </w:pPr>
+      <w:rPr>
+        <w:rFonts w:ascii="Wingdings" w:hAnsi="Wingdings" w:hint="default"/>
+      </w:rPr>
+    </w:lvl>
+    <w:lvl w:ilvl="6" w:tplc="04090001" w:tentative="1">
+      <w:start w:val="1"/>
+      <w:numFmt w:val="bullet"/>
+      <w:lvlText w:val=""/>
+      <w:lvlJc w:val="left"/>
+      <w:pPr>
+        <w:ind w:left="5040" w:hanging="360"/>
+      </w:pPr>
+      <w:rPr>
+        <w:rFonts w:ascii="Symbol" w:hAnsi="Symbol" w:hint="default"/>
+      </w:rPr>
+    </w:lvl>
+    <w:lvl w:ilvl="7" w:tplc="04090003" w:tentative="1">
+      <w:start w:val="1"/>
+      <w:numFmt w:val="bullet"/>
+      <w:lvlText w:val="o"/>
+      <w:lvlJc w:val="left"/>
+      <w:pPr>
+        <w:ind w:left="5760" w:hanging="360"/>
+      </w:pPr>
+      <w:rPr>
+        <w:rFonts w:ascii="Courier New" w:hAnsi="Courier New" w:cs="Courier New" w:hint="default"/>
+      </w:rPr>
+    </w:lvl>
+    <w:lvl w:ilvl="8" w:tplc="04090005" w:tentative="1">
+      <w:start w:val="1"/>
+      <w:numFmt w:val="bullet"/>
+      <w:lvlText w:val=""/>
+      <w:lvlJc w:val="left"/>
+      <w:pPr>
+        <w:ind w:left="6480" w:hanging="360"/>
+      </w:pPr>
+      <w:rPr>
+        <w:rFonts w:ascii="Wingdings" w:hAnsi="Wingdings" w:hint="default"/>
+      </w:rPr>
+    </w:lvl>
+  </w:abstractNum>
+  <w:abstractNum w:abstractNumId="3" w15:restartNumberingAfterBreak="0">
     <w:nsid w:val="35331186"/>
     <w:multiLevelType w:val="hybridMultilevel"/>
     <w:tmpl w:val="AD9E18B4"/>
@@ -1298,14 +2162,109 @@
       </w:pPr>
     </w:lvl>
   </w:abstractNum>
+  <w:abstractNum w:abstractNumId="4" w15:restartNumberingAfterBreak="0">
+    <w:nsid w:val="5C091FAB"/>
+    <w:multiLevelType w:val="hybridMultilevel"/>
+    <w:tmpl w:val="F6DC1ECA"/>
+    <w:lvl w:ilvl="0" w:tplc="0409000F">
+      <w:start w:val="1"/>
+      <w:numFmt w:val="decimal"/>
+      <w:lvlText w:val="%1."/>
+      <w:lvlJc w:val="left"/>
+      <w:pPr>
+        <w:ind w:left="720" w:hanging="360"/>
+      </w:pPr>
+      <w:rPr>
+        <w:rFonts w:hint="default"/>
+      </w:rPr>
+    </w:lvl>
+    <w:lvl w:ilvl="1" w:tplc="04090019" w:tentative="1">
+      <w:start w:val="1"/>
+      <w:numFmt w:val="lowerLetter"/>
+      <w:lvlText w:val="%2."/>
+      <w:lvlJc w:val="left"/>
+      <w:pPr>
+        <w:ind w:left="1440" w:hanging="360"/>
+      </w:pPr>
+    </w:lvl>
+    <w:lvl w:ilvl="2" w:tplc="0409001B" w:tentative="1">
+      <w:start w:val="1"/>
+      <w:numFmt w:val="lowerRoman"/>
+      <w:lvlText w:val="%3."/>
+      <w:lvlJc w:val="right"/>
+      <w:pPr>
+        <w:ind w:left="2160" w:hanging="180"/>
+      </w:pPr>
+    </w:lvl>
+    <w:lvl w:ilvl="3" w:tplc="0409000F" w:tentative="1">
+      <w:start w:val="1"/>
+      <w:numFmt w:val="decimal"/>
+      <w:lvlText w:val="%4."/>
+      <w:lvlJc w:val="left"/>
+      <w:pPr>
+        <w:ind w:left="2880" w:hanging="360"/>
+      </w:pPr>
+    </w:lvl>
+    <w:lvl w:ilvl="4" w:tplc="04090019" w:tentative="1">
+      <w:start w:val="1"/>
+      <w:numFmt w:val="lowerLetter"/>
+      <w:lvlText w:val="%5."/>
+      <w:lvlJc w:val="left"/>
+      <w:pPr>
+        <w:ind w:left="3600" w:hanging="360"/>
+      </w:pPr>
+    </w:lvl>
+    <w:lvl w:ilvl="5" w:tplc="0409001B" w:tentative="1">
+      <w:start w:val="1"/>
+      <w:numFmt w:val="lowerRoman"/>
+      <w:lvlText w:val="%6."/>
+      <w:lvlJc w:val="right"/>
+      <w:pPr>
+        <w:ind w:left="4320" w:hanging="180"/>
+      </w:pPr>
+    </w:lvl>
+    <w:lvl w:ilvl="6" w:tplc="0409000F" w:tentative="1">
+      <w:start w:val="1"/>
+      <w:numFmt w:val="decimal"/>
+      <w:lvlText w:val="%7."/>
+      <w:lvlJc w:val="left"/>
+      <w:pPr>
+        <w:ind w:left="5040" w:hanging="360"/>
+      </w:pPr>
+    </w:lvl>
+    <w:lvl w:ilvl="7" w:tplc="04090019" w:tentative="1">
+      <w:start w:val="1"/>
+      <w:numFmt w:val="lowerLetter"/>
+      <w:lvlText w:val="%8."/>
+      <w:lvlJc w:val="left"/>
+      <w:pPr>
+        <w:ind w:left="5760" w:hanging="360"/>
+      </w:pPr>
+    </w:lvl>
+    <w:lvl w:ilvl="8" w:tplc="0409001B" w:tentative="1">
+      <w:start w:val="1"/>
+      <w:numFmt w:val="lowerRoman"/>
+      <w:lvlText w:val="%9."/>
+      <w:lvlJc w:val="right"/>
+      <w:pPr>
+        <w:ind w:left="6480" w:hanging="180"/>
+      </w:pPr>
+    </w:lvl>
+  </w:abstractNum>
   <w:num w:numId="1" w16cid:durableId="2087068027">
-    <w:abstractNumId w:val="2"/>
+    <w:abstractNumId w:val="3"/>
   </w:num>
   <w:num w:numId="2" w16cid:durableId="1110399342">
     <w:abstractNumId w:val="1"/>
   </w:num>
   <w:num w:numId="3" w16cid:durableId="260649726">
     <w:abstractNumId w:val="0"/>
+  </w:num>
+  <w:num w:numId="4" w16cid:durableId="1146816725">
+    <w:abstractNumId w:val="4"/>
+  </w:num>
+  <w:num w:numId="5" w16cid:durableId="180314291">
+    <w:abstractNumId w:val="2"/>
   </w:num>
 </w:numbering>
 </file>
@@ -1757,6 +2716,50 @@
       <w:contextualSpacing/>
     </w:pPr>
   </w:style>
+  <w:style w:type="paragraph" w:styleId="Header">
+    <w:name w:val="header"/>
+    <w:basedOn w:val="Normal"/>
+    <w:link w:val="HeaderChar"/>
+    <w:uiPriority w:val="99"/>
+    <w:unhideWhenUsed/>
+    <w:rsid w:val="00E104D7"/>
+    <w:pPr>
+      <w:tabs>
+        <w:tab w:val="center" w:pos="4703"/>
+        <w:tab w:val="right" w:pos="9406"/>
+      </w:tabs>
+      <w:spacing w:after="0" w:line="240" w:lineRule="auto"/>
+    </w:pPr>
+  </w:style>
+  <w:style w:type="character" w:customStyle="1" w:styleId="HeaderChar">
+    <w:name w:val="Header Char"/>
+    <w:basedOn w:val="DefaultParagraphFont"/>
+    <w:link w:val="Header"/>
+    <w:uiPriority w:val="99"/>
+    <w:rsid w:val="00E104D7"/>
+  </w:style>
+  <w:style w:type="paragraph" w:styleId="Footer">
+    <w:name w:val="footer"/>
+    <w:basedOn w:val="Normal"/>
+    <w:link w:val="FooterChar"/>
+    <w:uiPriority w:val="99"/>
+    <w:unhideWhenUsed/>
+    <w:rsid w:val="00E104D7"/>
+    <w:pPr>
+      <w:tabs>
+        <w:tab w:val="center" w:pos="4703"/>
+        <w:tab w:val="right" w:pos="9406"/>
+      </w:tabs>
+      <w:spacing w:after="0" w:line="240" w:lineRule="auto"/>
+    </w:pPr>
+  </w:style>
+  <w:style w:type="character" w:customStyle="1" w:styleId="FooterChar">
+    <w:name w:val="Footer Char"/>
+    <w:basedOn w:val="DefaultParagraphFont"/>
+    <w:link w:val="Footer"/>
+    <w:uiPriority w:val="99"/>
+    <w:rsid w:val="00E104D7"/>
+  </w:style>
 </w:styles>
 </file>
 

</xml_diff>